<commit_message>
he creado el acto administrativo 11, resolución de pago y justificación
</commit_message>
<xml_diff>
--- a/convo isba/reportes/gestor convo ISBA 2024 3.docx
+++ b/convo isba/reportes/gestor convo ISBA 2024 3.docx
@@ -26,15 +26,6 @@
     <w:p>
       <w:pPr>
         <w:pStyle w:val="Normal"/>
-        <w:rPr/>
-      </w:pPr>
-      <w:r>
-        <w:rPr/>
-      </w:r>
-    </w:p>
-    <w:p>
-      <w:pPr>
-        <w:pStyle w:val="Normal"/>
         <w:rPr>
           <w:b/>
           <w:b/>
@@ -52,6 +43,26 @@
           <w:highlight w:val="darkGray"/>
         </w:rPr>
         <w:t>Validació:</w:t>
+      </w:r>
+    </w:p>
+    <w:p>
+      <w:pPr>
+        <w:pStyle w:val="ListParagraph"/>
+        <w:numPr>
+          <w:ilvl w:val="0"/>
+          <w:numId w:val="1"/>
+        </w:numPr>
+        <w:rPr>
+          <w:color w:val="00A933"/>
+        </w:rPr>
+      </w:pPr>
+      <w:r>
+        <w:rPr>
+          <w:b/>
+          <w:bCs/>
+          <w:color w:val="00A933"/>
+        </w:rPr>
+        <w:t xml:space="preserve">actos administrativos: </w:t>
       </w:r>
     </w:p>
     <w:p>
@@ -68,71 +79,14 @@
       </w:pPr>
       <w:r>
         <w:rPr>
+          <w:rStyle w:val="Strong"/>
           <w:rFonts w:cs="Segoe UI" w:ascii="Segoe UI" w:hAnsi="Segoe UI"/>
-          <w:color w:val="212529"/>
+          <w:color w:val="00A933"/>
           <w:sz w:val="18"/>
           <w:szCs w:val="18"/>
           <w:shd w:fill="F8F9FA" w:val="clear"/>
         </w:rPr>
-      </w:r>
-    </w:p>
-    <w:p>
-      <w:pPr>
-        <w:pStyle w:val="ListParagraph"/>
-        <w:numPr>
-          <w:ilvl w:val="0"/>
-          <w:numId w:val="1"/>
-        </w:numPr>
-        <w:rPr>
-          <w:color w:val="00A933"/>
-        </w:rPr>
-      </w:pPr>
-      <w:r>
-        <w:rPr>
-          <w:b/>
-          <w:bCs/>
-          <w:color w:val="00A933"/>
-        </w:rPr>
-        <w:t xml:space="preserve">actos administrativos: </w:t>
-      </w:r>
-    </w:p>
-    <w:p>
-      <w:pPr>
-        <w:pStyle w:val="Normal"/>
-        <w:rPr/>
-      </w:pPr>
-      <w:r>
-        <w:rPr>
-          <w:rStyle w:val="Strong"/>
-          <w:rFonts w:cs="Segoe UI" w:ascii="Segoe UI" w:hAnsi="Segoe UI"/>
-          <w:color w:val="00A933"/>
-          <w:sz w:val="18"/>
-          <w:szCs w:val="18"/>
-          <w:shd w:fill="F8F9FA" w:val="clear"/>
-        </w:rPr>
         <w:t>Sobra el 11 (que va en justificación</w:t>
-      </w:r>
-    </w:p>
-    <w:p>
-      <w:pPr>
-        <w:pStyle w:val="Normal"/>
-        <w:rPr>
-          <w:rStyle w:val="Strong"/>
-          <w:rFonts w:ascii="Segoe UI" w:hAnsi="Segoe UI" w:cs="Segoe UI"/>
-          <w:color w:val="212529"/>
-          <w:sz w:val="18"/>
-          <w:szCs w:val="18"/>
-          <w:shd w:fill="F8F9FA" w:val="clear"/>
-        </w:rPr>
-      </w:pPr>
-      <w:r>
-        <w:rPr>
-          <w:rFonts w:cs="Segoe UI" w:ascii="Segoe UI" w:hAnsi="Segoe UI"/>
-          <w:color w:val="212529"/>
-          <w:sz w:val="18"/>
-          <w:szCs w:val="18"/>
-          <w:shd w:fill="F8F9FA" w:val="clear"/>
-        </w:rPr>
       </w:r>
     </w:p>
     <w:p>
@@ -237,17 +191,7 @@
           <w:sz w:val="24"/>
           <w:szCs w:val="24"/>
         </w:rPr>
-        <w:t xml:space="preserve"> </w:t>
-      </w:r>
-      <w:r>
-        <w:rPr>
-          <w:b/>
-          <w:bCs/>
-          <w:color w:val="FF860D"/>
-          <w:sz w:val="24"/>
-          <w:szCs w:val="24"/>
-        </w:rPr>
-        <w:t>[¿</w:t>
+        <w:t xml:space="preserve"> [¿</w:t>
       </w:r>
       <w:r>
         <w:rPr>
@@ -520,25 +464,7 @@
           <w:sz w:val="24"/>
           <w:szCs w:val="24"/>
         </w:rPr>
-        <w:t xml:space="preserve">[entrará en la aplicación y lo gestionarán ellos. </w:t>
-      </w:r>
-      <w:r>
-        <w:rPr>
-          <w:rStyle w:val="Strong"/>
-          <w:color w:val="FF860D"/>
-          <w:sz w:val="24"/>
-          <w:szCs w:val="24"/>
-        </w:rPr>
-        <w:t>Unicamente podrán ver lo suyo, nada más</w:t>
-      </w:r>
-      <w:r>
-        <w:rPr>
-          <w:rStyle w:val="Strong"/>
-          <w:color w:val="FF860D"/>
-          <w:sz w:val="24"/>
-          <w:szCs w:val="24"/>
-        </w:rPr>
-        <w:t xml:space="preserve">. Se les asignará el correo electrónico </w:t>
+        <w:t xml:space="preserve">[entrará en la aplicación y lo gestionarán ellos. Unicamente podrán ver lo suyo, nada más. Se les asignará el correo electrónico </w:t>
       </w:r>
       <w:hyperlink r:id="rId2">
         <w:r>

</xml_diff>